<commit_message>
mas cambios en index.html
</commit_message>
<xml_diff>
--- a/WebBaugilAbogados/Documentos/web page to do.docx
+++ b/WebBaugilAbogados/Documentos/web page to do.docx
@@ -12,7 +12,36 @@
         <w:rPr>
           <w:lang w:val="es-DO"/>
         </w:rPr>
-        <w:t>Secciones a trabajar:</w:t>
+        <w:t xml:space="preserve">Secciones a </w:t>
+      </w:r>
+      <w:proofErr w:type="gramStart"/>
+      <w:r>
+        <w:rPr>
+          <w:lang w:val="es-DO"/>
+        </w:rPr>
+        <w:t>trabajar:</w:t>
+      </w:r>
+      <w:r>
+        <w:rPr>
+          <w:rFonts w:cstheme="minorHAnsi"/>
+          <w:lang w:val="es-DO"/>
+        </w:rPr>
+        <w:t>①</w:t>
+      </w:r>
+      <w:proofErr w:type="gramEnd"/>
+      <w:r>
+        <w:rPr>
+          <w:rFonts w:cstheme="minorHAnsi"/>
+          <w:lang w:val="es-DO"/>
+        </w:rPr>
+        <w:t>②③</w:t>
+      </w:r>
+      <w:r>
+        <w:rPr>
+          <w:rFonts w:cstheme="minorHAnsi"/>
+          <w:lang w:val="es-DO"/>
+        </w:rPr>
+        <w:t>→</w:t>
       </w:r>
     </w:p>
     <w:p>
@@ -74,20 +103,16 @@
           <w:numId w:val="3"/>
         </w:numPr>
         <w:rPr>
-          <w:lang w:val="es-DO"/>
-        </w:rPr>
-      </w:pPr>
-      <w:r>
-        <w:rPr>
-          <w:lang w:val="es-DO"/>
-        </w:rPr>
-        <w:t xml:space="preserve">Acerca de nosotros breve </w:t>
-      </w:r>
-      <w:r>
-        <w:rPr>
-          <w:lang w:val="es-DO"/>
-        </w:rPr>
-        <w:t>descripción. Historia</w:t>
+          <w:highlight w:val="yellow"/>
+          <w:lang w:val="es-DO"/>
+        </w:rPr>
+      </w:pPr>
+      <w:r>
+        <w:rPr>
+          <w:highlight w:val="yellow"/>
+          <w:lang w:val="es-DO"/>
+        </w:rPr>
+        <w:t>Acerca de nosotros breve descripción. Historia</w:t>
       </w:r>
     </w:p>
     <w:p>
@@ -114,15 +139,26 @@
           <w:numId w:val="3"/>
         </w:numPr>
         <w:rPr>
-          <w:lang w:val="es-DO"/>
-        </w:rPr>
-      </w:pPr>
-      <w:r>
-        <w:rPr>
+          <w:highlight w:val="yellow"/>
+          <w:lang w:val="es-DO"/>
+        </w:rPr>
+      </w:pPr>
+      <w:r>
+        <w:rPr>
+          <w:highlight w:val="yellow"/>
           <w:lang w:val="es-DO"/>
         </w:rPr>
         <w:t>Completar texto competencias.</w:t>
       </w:r>
+    </w:p>
+    <w:p>
+      <w:pPr>
+        <w:pStyle w:val="ListParagraph"/>
+        <w:rPr>
+          <w:highlight w:val="yellow"/>
+          <w:lang w:val="es-DO"/>
+        </w:rPr>
+      </w:pPr>
     </w:p>
     <w:p>
       <w:pPr>
@@ -356,10 +392,125 @@
     </w:p>
     <w:p>
       <w:pPr>
-        <w:rPr>
-          <w:lang w:val="es-DO"/>
-        </w:rPr>
-      </w:pPr>
+        <w:pStyle w:val="ListParagraph"/>
+        <w:numPr>
+          <w:ilvl w:val="0"/>
+          <w:numId w:val="3"/>
+        </w:numPr>
+        <w:rPr>
+          <w:lang w:val="es-DO"/>
+        </w:rPr>
+      </w:pPr>
+      <w:hyperlink r:id="rId5" w:history="1">
+        <w:r>
+          <w:rPr>
+            <w:rStyle w:val="Hyperlink"/>
+            <w:lang w:val="es-DO"/>
+          </w:rPr>
+          <w:t>https://baugilabogados.wordpress.com</w:t>
+        </w:r>
+      </w:hyperlink>
+      <w:r>
+        <w:rPr>
+          <w:lang w:val="es-DO"/>
+        </w:rPr>
+        <w:t xml:space="preserve"> </w:t>
+      </w:r>
+      <w:r>
+        <w:rPr>
+          <w:lang w:val="es-DO"/>
+        </w:rPr>
+        <w:t>–</w:t>
+      </w:r>
+      <w:r>
+        <w:rPr>
+          <w:lang w:val="es-DO"/>
+        </w:rPr>
+        <w:t xml:space="preserve"> Tra</w:t>
+      </w:r>
+      <w:r>
+        <w:rPr>
+          <w:lang w:val="es-DO"/>
+        </w:rPr>
+        <w:t>bajar el blob, añadir entradas, redireccionar en la pagina</w:t>
+      </w:r>
+    </w:p>
+    <w:p>
+      <w:pPr>
+        <w:pStyle w:val="ListParagraph"/>
+        <w:numPr>
+          <w:ilvl w:val="0"/>
+          <w:numId w:val="3"/>
+        </w:numPr>
+        <w:rPr>
+          <w:lang w:val="es-DO"/>
+        </w:rPr>
+      </w:pPr>
+      <w:hyperlink r:id="rId6" w:history="1">
+        <w:r>
+          <w:rPr>
+            <w:rStyle w:val="Hyperlink"/>
+            <w:lang w:val="es-DO"/>
+          </w:rPr>
+          <w:t>http://www.xn--diseowebmurcia1-1qb.es/como-poner-un-widget-de-ultimas-entradas-con-imagenes-en-wordpress/</w:t>
+        </w:r>
+      </w:hyperlink>
+    </w:p>
+    <w:p>
+      <w:pPr>
+        <w:pStyle w:val="ListParagraph"/>
+        <w:rPr>
+          <w:lang w:val="es-DO"/>
+        </w:rPr>
+      </w:pPr>
+    </w:p>
+    <w:p>
+      <w:pPr>
+        <w:rPr>
+          <w:lang w:val="es-DO"/>
+        </w:rPr>
+      </w:pPr>
+      <w:hyperlink r:id="rId7" w:history="1">
+        <w:r>
+          <w:rPr>
+            <w:rStyle w:val="Hyperlink"/>
+            <w:lang w:val="es-DO"/>
+          </w:rPr>
+          <w:t>https://www.ciudadano2cero.com/long-tail-seo-blog/</w:t>
+        </w:r>
+      </w:hyperlink>
+    </w:p>
+    <w:p>
+      <w:pPr>
+        <w:rPr>
+          <w:lang w:val="es-DO"/>
+        </w:rPr>
+      </w:pPr>
+      <w:hyperlink r:id="rId8" w:history="1">
+        <w:r>
+          <w:rPr>
+            <w:rStyle w:val="Hyperlink"/>
+            <w:lang w:val="es-DO"/>
+          </w:rPr>
+          <w:t>https://www.ciudadano2cero.com/como-crear-un-blog/#5_Como_crear_un_blog_en_WordPresscom</w:t>
+        </w:r>
+      </w:hyperlink>
+    </w:p>
+    <w:p>
+      <w:pPr>
+        <w:rPr>
+          <w:lang w:val="es-DO"/>
+        </w:rPr>
+      </w:pPr>
+    </w:p>
+    <w:p>
+      <w:pPr>
+        <w:rPr>
+          <w:lang w:val="es-DO"/>
+        </w:rPr>
+      </w:pPr>
+      <w:bookmarkStart w:id="0" w:name="_GoBack"/>
+      <w:bookmarkEnd w:id="0"/>
     </w:p>
     <w:p>
       <w:pPr>
@@ -368,7 +519,7 @@
           <w:lang w:val="es-DO"/>
         </w:rPr>
       </w:pPr>
-      <w:hyperlink r:id="rId5" w:history="1">
+      <w:hyperlink r:id="rId9" w:history="1">
         <w:r>
           <w:rPr>
             <w:rStyle w:val="Hyperlink"/>
@@ -384,7 +535,7 @@
           <w:lang w:val="es-DO"/>
         </w:rPr>
       </w:pPr>
-      <w:hyperlink r:id="rId6" w:history="1">
+      <w:hyperlink r:id="rId10" w:history="1">
         <w:r>
           <w:rPr>
             <w:rStyle w:val="Hyperlink"/>
@@ -400,7 +551,7 @@
           <w:lang w:val="es-DO"/>
         </w:rPr>
       </w:pPr>
-      <w:hyperlink r:id="rId7" w:history="1">
+      <w:hyperlink r:id="rId11" w:history="1">
         <w:r>
           <w:rPr>
             <w:rStyle w:val="Hyperlink"/>
@@ -416,7 +567,7 @@
           <w:lang w:val="es-DO"/>
         </w:rPr>
       </w:pPr>
-      <w:hyperlink r:id="rId8" w:history="1">
+      <w:hyperlink r:id="rId12" w:history="1">
         <w:r>
           <w:rPr>
             <w:rStyle w:val="Hyperlink"/>
@@ -432,7 +583,7 @@
           <w:lang w:val="es-DO"/>
         </w:rPr>
       </w:pPr>
-      <w:hyperlink r:id="rId9" w:history="1">
+      <w:hyperlink r:id="rId13" w:history="1">
         <w:r>
           <w:rPr>
             <w:rStyle w:val="Hyperlink"/>
@@ -448,8 +599,6 @@
           <w:lang w:val="es-DO"/>
         </w:rPr>
       </w:pPr>
-      <w:bookmarkStart w:id="0" w:name="_GoBack"/>
-      <w:bookmarkEnd w:id="0"/>
     </w:p>
     <w:p>
       <w:pPr>
@@ -477,7 +626,7 @@
           <w:lang w:val="es-DO"/>
         </w:rPr>
       </w:pPr>
-      <w:hyperlink r:id="rId10" w:history="1">
+      <w:hyperlink r:id="rId14" w:history="1">
         <w:r>
           <w:rPr>
             <w:rStyle w:val="Hyperlink"/>
@@ -493,7 +642,7 @@
           <w:lang w:val="es-DO"/>
         </w:rPr>
       </w:pPr>
-      <w:hyperlink r:id="rId11" w:history="1">
+      <w:hyperlink r:id="rId15" w:history="1">
         <w:r>
           <w:rPr>
             <w:rStyle w:val="Hyperlink"/>
@@ -509,7 +658,7 @@
           <w:lang w:val="es-DO"/>
         </w:rPr>
       </w:pPr>
-      <w:hyperlink r:id="rId12" w:history="1">
+      <w:hyperlink r:id="rId16" w:history="1">
         <w:r>
           <w:rPr>
             <w:rStyle w:val="Hyperlink"/>
@@ -525,7 +674,7 @@
           <w:lang w:val="es-DO"/>
         </w:rPr>
       </w:pPr>
-      <w:hyperlink r:id="rId13" w:history="1">
+      <w:hyperlink r:id="rId17" w:history="1">
         <w:r>
           <w:rPr>
             <w:rStyle w:val="Hyperlink"/>
@@ -783,6 +932,247 @@
     </w:p>
     <w:p>
       <w:pPr>
+        <w:pStyle w:val="Heading3"/>
+        <w:spacing w:before="0" w:beforeAutospacing="0" w:after="150" w:afterAutospacing="0" w:line="336" w:lineRule="atLeast"/>
+        <w:rPr>
+          <w:color w:val="2F2F31"/>
+          <w:lang w:val="en-US"/>
+        </w:rPr>
+      </w:pPr>
+      <w:proofErr w:type="spellStart"/>
+      <w:r>
+        <w:rPr>
+          <w:color w:val="2F2F31"/>
+          <w:lang w:val="en-US"/>
+        </w:rPr>
+        <w:t>Entrega</w:t>
+      </w:r>
+      <w:proofErr w:type="spellEnd"/>
+      <w:r>
+        <w:rPr>
+          <w:color w:val="2F2F31"/>
+          <w:lang w:val="en-US"/>
+        </w:rPr>
+        <w:t xml:space="preserve"> </w:t>
+      </w:r>
+      <w:proofErr w:type="spellStart"/>
+      <w:r>
+        <w:rPr>
+          <w:color w:val="2F2F31"/>
+          <w:lang w:val="en-US"/>
+        </w:rPr>
+        <w:t>en</w:t>
+      </w:r>
+      <w:proofErr w:type="spellEnd"/>
+      <w:r>
+        <w:rPr>
+          <w:color w:val="2F2F31"/>
+          <w:lang w:val="en-US"/>
+        </w:rPr>
+        <w:t xml:space="preserve"> cada </w:t>
+      </w:r>
+      <w:proofErr w:type="spellStart"/>
+      <w:r>
+        <w:rPr>
+          <w:color w:val="2F2F31"/>
+          <w:lang w:val="en-US"/>
+        </w:rPr>
+        <w:t>servicio</w:t>
+      </w:r>
+      <w:proofErr w:type="spellEnd"/>
+    </w:p>
+    <w:p>
+      <w:pPr>
+        <w:pStyle w:val="NormalWeb"/>
+        <w:spacing w:before="0" w:beforeAutospacing="0" w:after="150" w:afterAutospacing="0" w:line="408" w:lineRule="atLeast"/>
+        <w:rPr>
+          <w:rFonts w:ascii="Arial" w:hAnsi="Arial" w:cs="Arial"/>
+        </w:rPr>
+      </w:pPr>
+      <w:r>
+        <w:rPr>
+          <w:rFonts w:ascii="Arial" w:hAnsi="Arial" w:cs="Arial"/>
+        </w:rPr>
+        <w:t>Para nosotros cada caso es único e individual, por lo que</w:t>
+      </w:r>
+      <w:r>
+        <w:rPr>
+          <w:rFonts w:ascii="Arial" w:hAnsi="Arial" w:cs="Arial"/>
+        </w:rPr>
+        <w:t xml:space="preserve"> le damos la importancia que cada uno </w:t>
+      </w:r>
+      <w:r>
+        <w:rPr>
+          <w:rFonts w:ascii="Arial" w:hAnsi="Arial" w:cs="Arial"/>
+        </w:rPr>
+        <w:t>requiere a fin de buscar la solución más efectiva y más económica posible.</w:t>
+      </w:r>
+    </w:p>
+    <w:p>
+      <w:pPr>
+        <w:pStyle w:val="NormalWeb"/>
+        <w:spacing w:before="0" w:beforeAutospacing="0" w:after="150" w:afterAutospacing="0" w:line="408" w:lineRule="atLeast"/>
+        <w:rPr>
+          <w:rFonts w:ascii="Arial" w:hAnsi="Arial" w:cs="Arial"/>
+        </w:rPr>
+      </w:pPr>
+    </w:p>
+    <w:p>
+      <w:pPr>
+        <w:pStyle w:val="NormalWeb"/>
+        <w:spacing w:before="0" w:beforeAutospacing="0" w:after="150" w:afterAutospacing="0" w:line="408" w:lineRule="atLeast"/>
+        <w:rPr>
+          <w:rFonts w:ascii="Arial" w:hAnsi="Arial" w:cs="Arial"/>
+        </w:rPr>
+      </w:pPr>
+      <w:r>
+        <w:rPr>
+          <w:rFonts w:ascii="Arial" w:hAnsi="Arial" w:cs="Arial"/>
+        </w:rPr>
+        <w:t xml:space="preserve"> </w:t>
+      </w:r>
+      <w:r>
+        <w:rPr>
+          <w:rFonts w:ascii="Arial" w:hAnsi="Arial" w:cs="Arial"/>
+        </w:rPr>
+        <w:t>.</w:t>
+      </w:r>
+    </w:p>
+    <w:p>
+      <w:pPr>
+        <w:pStyle w:val="Heading3"/>
+        <w:spacing w:before="0" w:beforeAutospacing="0" w:after="150" w:afterAutospacing="0" w:line="336" w:lineRule="atLeast"/>
+        <w:rPr>
+          <w:color w:val="2F2F31"/>
+        </w:rPr>
+      </w:pPr>
+      <w:r>
+        <w:rPr>
+          <w:color w:val="2F2F31"/>
+        </w:rPr>
+        <w:t>Estrategia de casos</w:t>
+      </w:r>
+    </w:p>
+    <w:p>
+      <w:pPr>
+        <w:pStyle w:val="NormalWeb"/>
+        <w:spacing w:before="0" w:beforeAutospacing="0" w:after="150" w:afterAutospacing="0" w:line="408" w:lineRule="atLeast"/>
+        <w:rPr>
+          <w:rFonts w:ascii="Arial" w:hAnsi="Arial" w:cs="Arial"/>
+        </w:rPr>
+      </w:pPr>
+      <w:r>
+        <w:rPr>
+          <w:rFonts w:ascii="Arial" w:hAnsi="Arial" w:cs="Arial"/>
+        </w:rPr>
+        <w:t xml:space="preserve">Se realiza un </w:t>
+      </w:r>
+      <w:r>
+        <w:rPr>
+          <w:rFonts w:ascii="Arial" w:hAnsi="Arial" w:cs="Arial"/>
+        </w:rPr>
+        <w:t>análisis</w:t>
+      </w:r>
+      <w:r>
+        <w:rPr>
+          <w:rFonts w:ascii="Arial" w:hAnsi="Arial" w:cs="Arial"/>
+        </w:rPr>
+        <w:t xml:space="preserve"> para establecer una estrategia efectiva</w:t>
+      </w:r>
+      <w:r>
+        <w:rPr>
+          <w:rFonts w:ascii="Arial" w:hAnsi="Arial" w:cs="Arial"/>
+        </w:rPr>
+        <w:t>, evitando retrasos innecesarios</w:t>
+      </w:r>
+      <w:r>
+        <w:rPr>
+          <w:rFonts w:ascii="Arial" w:hAnsi="Arial" w:cs="Arial"/>
+        </w:rPr>
+        <w:t>; el tiempo es oro</w:t>
+      </w:r>
+      <w:r>
+        <w:rPr>
+          <w:rFonts w:ascii="Arial" w:hAnsi="Arial" w:cs="Arial"/>
+        </w:rPr>
+        <w:t>.</w:t>
+      </w:r>
+    </w:p>
+    <w:p>
+      <w:pPr>
+        <w:pStyle w:val="Heading3"/>
+        <w:spacing w:before="0" w:beforeAutospacing="0" w:after="150" w:afterAutospacing="0" w:line="336" w:lineRule="atLeast"/>
+        <w:rPr>
+          <w:color w:val="2F2F31"/>
+          <w:lang w:val="en-US"/>
+        </w:rPr>
+      </w:pPr>
+      <w:proofErr w:type="spellStart"/>
+      <w:r>
+        <w:rPr>
+          <w:color w:val="2F2F31"/>
+          <w:lang w:val="en-US"/>
+        </w:rPr>
+        <w:lastRenderedPageBreak/>
+        <w:t>Experiencia</w:t>
+      </w:r>
+      <w:proofErr w:type="spellEnd"/>
+      <w:r>
+        <w:rPr>
+          <w:color w:val="2F2F31"/>
+          <w:lang w:val="en-US"/>
+        </w:rPr>
+        <w:t xml:space="preserve"> </w:t>
+      </w:r>
+      <w:proofErr w:type="spellStart"/>
+      <w:r>
+        <w:rPr>
+          <w:color w:val="2F2F31"/>
+          <w:lang w:val="en-US"/>
+        </w:rPr>
+        <w:t>en</w:t>
+      </w:r>
+      <w:proofErr w:type="spellEnd"/>
+      <w:r>
+        <w:rPr>
+          <w:color w:val="2F2F31"/>
+          <w:lang w:val="en-US"/>
+        </w:rPr>
+        <w:t xml:space="preserve"> el </w:t>
+      </w:r>
+      <w:proofErr w:type="spellStart"/>
+      <w:r>
+        <w:rPr>
+          <w:color w:val="2F2F31"/>
+          <w:lang w:val="en-US"/>
+        </w:rPr>
+        <w:t>ejercicio</w:t>
+      </w:r>
+      <w:proofErr w:type="spellEnd"/>
+    </w:p>
+    <w:p>
+      <w:pPr>
+        <w:pStyle w:val="NormalWeb"/>
+        <w:spacing w:before="0" w:beforeAutospacing="0" w:after="150" w:afterAutospacing="0" w:line="408" w:lineRule="atLeast"/>
+        <w:rPr>
+          <w:rFonts w:ascii="Arial" w:hAnsi="Arial" w:cs="Arial"/>
+        </w:rPr>
+      </w:pPr>
+      <w:r>
+        <w:rPr>
+          <w:rFonts w:ascii="Arial" w:hAnsi="Arial" w:cs="Arial"/>
+        </w:rPr>
+        <w:t>Somos un equipo enfocado e</w:t>
+      </w:r>
+      <w:r>
+        <w:rPr>
+          <w:rFonts w:ascii="Arial" w:hAnsi="Arial" w:cs="Arial"/>
+        </w:rPr>
+        <w:t>n resultados, por eso nuestros clientes nos prefieren y recomiendan.</w:t>
+      </w:r>
+    </w:p>
+    <w:p>
+      <w:pPr>
         <w:rPr>
           <w:lang w:val="es-DO"/>
         </w:rPr>
@@ -902,13 +1292,12 @@
           <w:sz w:val="21"/>
           <w:szCs w:val="21"/>
         </w:rPr>
-        <w:lastRenderedPageBreak/>
         <w:drawing>
           <wp:inline distT="0" distB="0" distL="0" distR="0">
             <wp:extent cx="2857500" cy="1905000"/>
             <wp:effectExtent l="0" t="0" r="0" b="0"/>
             <wp:docPr id="1" name="Picture 1" descr="135047865">
-              <a:hlinkClick xmlns:a="http://schemas.openxmlformats.org/drawingml/2006/main" r:id="rId14"/>
+              <a:hlinkClick xmlns:a="http://schemas.openxmlformats.org/drawingml/2006/main" r:id="rId18"/>
             </wp:docPr>
             <wp:cNvGraphicFramePr>
               <a:graphicFrameLocks xmlns:a="http://schemas.openxmlformats.org/drawingml/2006/main" noChangeAspect="1"/>
@@ -923,7 +1312,7 @@
                     </pic:cNvPicPr>
                   </pic:nvPicPr>
                   <pic:blipFill>
-                    <a:blip r:embed="rId15">
+                    <a:blip r:embed="rId19">
                       <a:extLst>
                         <a:ext uri="{28A0092B-C50C-407E-A947-70E740481C1C}">
                           <a14:useLocalDpi xmlns:a14="http://schemas.microsoft.com/office/drawing/2010/main" val="0"/>
@@ -987,7 +1376,7 @@
         </w:rPr>
         <w:t>Approaching a half century, we have litigated both sides of most business questions, and apply practical observations to focus on client objectives. We have successfully handled countless </w:t>
       </w:r>
-      <w:hyperlink r:id="rId16" w:tgtFrame="_blank" w:history="1">
+      <w:hyperlink r:id="rId20" w:tgtFrame="_blank" w:history="1">
         <w:r>
           <w:rPr>
             <w:rStyle w:val="Hyperlink"/>
@@ -1010,7 +1399,7 @@
         </w:rPr>
         <w:t>, contract, </w:t>
       </w:r>
-      <w:hyperlink r:id="rId17" w:tgtFrame="_blank" w:history="1">
+      <w:hyperlink r:id="rId21" w:tgtFrame="_blank" w:history="1">
         <w:r>
           <w:rPr>
             <w:rStyle w:val="Hyperlink"/>
@@ -1033,7 +1422,7 @@
         </w:rPr>
         <w:t>, unfair competition, </w:t>
       </w:r>
-      <w:hyperlink r:id="rId18" w:tgtFrame="_blank" w:history="1">
+      <w:hyperlink r:id="rId22" w:tgtFrame="_blank" w:history="1">
         <w:r>
           <w:rPr>
             <w:rStyle w:val="Hyperlink"/>
@@ -1056,7 +1445,7 @@
         </w:rPr>
         <w:t>, defamation, real estate, environmental and </w:t>
       </w:r>
-      <w:hyperlink r:id="rId19" w:tgtFrame="_blank" w:history="1">
+      <w:hyperlink r:id="rId23" w:tgtFrame="_blank" w:history="1">
         <w:r>
           <w:rPr>
             <w:rStyle w:val="Hyperlink"/>
@@ -1199,6 +1588,7 @@
           <w:sz w:val="21"/>
           <w:szCs w:val="21"/>
         </w:rPr>
+        <w:lastRenderedPageBreak/>
         <w:t xml:space="preserve">Successful defense and resolution of a twenty plus </w:t>
       </w:r>
       <w:proofErr w:type="gramStart"/>
@@ -1579,7 +1969,6 @@
           <w:sz w:val="21"/>
           <w:szCs w:val="21"/>
         </w:rPr>
-        <w:lastRenderedPageBreak/>
         <w:t>Prosecution and defense of multi-</w:t>
       </w:r>
       <w:proofErr w:type="gramStart"/>
@@ -1652,7 +2041,7 @@
         </w:rPr>
         <w:t>Representation of parties in </w:t>
       </w:r>
-      <w:hyperlink r:id="rId20" w:tooltip="Partnership Disputes" w:history="1">
+      <w:hyperlink r:id="rId24" w:tooltip="Partnership Disputes" w:history="1">
         <w:r>
           <w:rPr>
             <w:rStyle w:val="Hyperlink"/>
@@ -1763,7 +2152,7 @@
         </w:rPr>
         <w:t>Please </w:t>
       </w:r>
-      <w:hyperlink r:id="rId21" w:tgtFrame="_blank" w:history="1">
+      <w:hyperlink r:id="rId25" w:tgtFrame="_blank" w:history="1">
         <w:r>
           <w:rPr>
             <w:rStyle w:val="Hyperlink"/>
@@ -1872,6 +2261,7 @@
           <w:szCs w:val="32"/>
           <w:lang w:eastAsia="es-DO"/>
         </w:rPr>
+        <w:lastRenderedPageBreak/>
         <w:t xml:space="preserve">Meet the </w:t>
       </w:r>
       <w:proofErr w:type="spellStart"/>
@@ -2017,7 +2407,7 @@
         </w:rPr>
         <w:t>The lawyers of Englander Fischer look forward to using their background, training, and experience for your unique case. </w:t>
       </w:r>
-      <w:hyperlink r:id="rId22" w:tgtFrame="_blank" w:history="1">
+      <w:hyperlink r:id="rId26" w:tgtFrame="_blank" w:history="1">
         <w:r>
           <w:rPr>
             <w:rStyle w:val="Hyperlink"/>
@@ -2063,7 +2453,6 @@
           <w:sz w:val="45"/>
           <w:szCs w:val="45"/>
         </w:rPr>
-        <w:lastRenderedPageBreak/>
         <w:t>3 Top Qualities of a Corporate Lawyer</w:t>
       </w:r>
     </w:p>
@@ -2085,7 +2474,7 @@
         </w:rPr>
         <w:t>Posted on </w:t>
       </w:r>
-      <w:hyperlink r:id="rId23" w:tooltip="1:26 pm" w:history="1">
+      <w:hyperlink r:id="rId27" w:tooltip="1:26 pm" w:history="1">
         <w:r>
           <w:rPr>
             <w:rStyle w:val="Hyperlink"/>
@@ -2108,7 +2497,7 @@
         </w:rPr>
         <w:t> by </w:t>
       </w:r>
-      <w:hyperlink r:id="rId24" w:tooltip="View all posts by Vanessa" w:history="1">
+      <w:hyperlink r:id="rId28" w:tooltip="View all posts by Vanessa" w:history="1">
         <w:r>
           <w:rPr>
             <w:rStyle w:val="Hyperlink"/>
@@ -2131,7 +2520,7 @@
         </w:rPr>
         <w:t> in </w:t>
       </w:r>
-      <w:hyperlink r:id="rId25" w:history="1">
+      <w:hyperlink r:id="rId29" w:history="1">
         <w:r>
           <w:rPr>
             <w:rStyle w:val="Hyperlink"/>
@@ -2147,7 +2536,7 @@
       <w:r>
         <w:t>, </w:t>
       </w:r>
-      <w:hyperlink r:id="rId26" w:history="1">
+      <w:hyperlink r:id="rId30" w:history="1">
         <w:r>
           <w:rPr>
             <w:rStyle w:val="Hyperlink"/>
@@ -2178,6 +2567,7 @@
           <w:sz w:val="20"/>
           <w:szCs w:val="20"/>
         </w:rPr>
+        <w:lastRenderedPageBreak/>
         <w:drawing>
           <wp:inline distT="0" distB="0" distL="0" distR="0">
             <wp:extent cx="7381875" cy="5143500"/>
@@ -2196,7 +2586,7 @@
                     </pic:cNvPicPr>
                   </pic:nvPicPr>
                   <pic:blipFill>
-                    <a:blip r:embed="rId27">
+                    <a:blip r:embed="rId31">
                       <a:extLst>
                         <a:ext uri="{28A0092B-C50C-407E-A947-70E740481C1C}">
                           <a14:useLocalDpi xmlns:a14="http://schemas.microsoft.com/office/drawing/2010/main" val="0"/>
@@ -5080,7 +5470,7 @@
                     </pic:cNvPicPr>
                   </pic:nvPicPr>
                   <pic:blipFill>
-                    <a:blip r:embed="rId28">
+                    <a:blip r:embed="rId32">
                       <a:extLst>
                         <a:ext uri="{28A0092B-C50C-407E-A947-70E740481C1C}">
                           <a14:useLocalDpi xmlns:a14="http://schemas.microsoft.com/office/drawing/2010/main" val="0"/>
@@ -5126,7 +5516,7 @@
           <w:lang w:val="en-US"/>
         </w:rPr>
       </w:pPr>
-      <w:hyperlink r:id="rId29" w:history="1">
+      <w:hyperlink r:id="rId33" w:history="1">
         <w:r>
           <w:rPr>
             <w:rStyle w:val="Hyperlink"/>
@@ -6825,7 +7215,7 @@
                     </pic:cNvPicPr>
                   </pic:nvPicPr>
                   <pic:blipFill>
-                    <a:blip r:embed="rId30">
+                    <a:blip r:embed="rId34">
                       <a:extLst>
                         <a:ext uri="{28A0092B-C50C-407E-A947-70E740481C1C}">
                           <a14:useLocalDpi xmlns:a14="http://schemas.microsoft.com/office/drawing/2010/main" val="0"/>
@@ -7021,7 +7411,7 @@
         </w:rPr>
         <w:t xml:space="preserve"> an </w:t>
       </w:r>
-      <w:hyperlink r:id="rId31" w:history="1">
+      <w:hyperlink r:id="rId35" w:history="1">
         <w:r>
           <w:rPr>
             <w:rStyle w:val="Hyperlink"/>
@@ -8271,7 +8661,7 @@
                     </pic:cNvPicPr>
                   </pic:nvPicPr>
                   <pic:blipFill>
-                    <a:blip r:embed="rId32">
+                    <a:blip r:embed="rId36">
                       <a:extLst>
                         <a:ext uri="{28A0092B-C50C-407E-A947-70E740481C1C}">
                           <a14:useLocalDpi xmlns:a14="http://schemas.microsoft.com/office/drawing/2010/main" val="0"/>
@@ -8888,7 +9278,7 @@
         </w:rPr>
         <w:t>w about your company and what it needs. You want the </w:t>
       </w:r>
-      <w:hyperlink r:id="rId33" w:history="1">
+      <w:hyperlink r:id="rId37" w:history="1">
         <w:r>
           <w:rPr>
             <w:rStyle w:val="Hyperlink"/>
@@ -9261,7 +9651,7 @@
           <w:szCs w:val="21"/>
         </w:rPr>
       </w:pPr>
-      <w:hyperlink r:id="rId34" w:history="1">
+      <w:hyperlink r:id="rId38" w:history="1">
         <w:r>
           <w:rPr>
             <w:rStyle w:val="Hyperlink"/>
@@ -9337,7 +9727,7 @@
           <w:lang w:val="es-DO"/>
         </w:rPr>
       </w:pPr>
-      <w:hyperlink r:id="rId35" w:anchor="collapseOne" w:history="1">
+      <w:hyperlink r:id="rId39" w:anchor="collapseOne" w:history="1">
         <w:proofErr w:type="spellStart"/>
         <w:r>
           <w:rPr>
@@ -9365,7 +9755,7 @@
           <w:lang w:val="es-DO"/>
         </w:rPr>
       </w:pPr>
-      <w:hyperlink r:id="rId36" w:anchor="collapseTwo" w:history="1">
+      <w:hyperlink r:id="rId40" w:anchor="collapseTwo" w:history="1">
         <w:r>
           <w:rPr>
             <w:rStyle w:val="Hyperlink"/>
@@ -9391,7 +9781,7 @@
           <w:lang w:val="es-DO"/>
         </w:rPr>
       </w:pPr>
-      <w:hyperlink r:id="rId37" w:anchor="collapseThree" w:history="1">
+      <w:hyperlink r:id="rId41" w:anchor="collapseThree" w:history="1">
         <w:proofErr w:type="spellStart"/>
         <w:r>
           <w:rPr>
@@ -9419,7 +9809,7 @@
           <w:lang w:val="es-DO"/>
         </w:rPr>
       </w:pPr>
-      <w:hyperlink r:id="rId38" w:anchor="collapseFour" w:history="1">
+      <w:hyperlink r:id="rId42" w:anchor="collapseFour" w:history="1">
         <w:r>
           <w:rPr>
             <w:rStyle w:val="Hyperlink"/>
@@ -9491,7 +9881,7 @@
           <w:lang w:val="es-DO"/>
         </w:rPr>
       </w:pPr>
-      <w:hyperlink r:id="rId39" w:anchor="collapseFive" w:history="1">
+      <w:hyperlink r:id="rId43" w:anchor="collapseFive" w:history="1">
         <w:r>
           <w:rPr>
             <w:rStyle w:val="Hyperlink"/>
@@ -9670,7 +10060,7 @@
           <w:lang w:val="es-DO"/>
         </w:rPr>
       </w:pPr>
-      <w:hyperlink r:id="rId40" w:anchor="collapseSix" w:history="1">
+      <w:hyperlink r:id="rId44" w:anchor="collapseSix" w:history="1">
         <w:r>
           <w:rPr>
             <w:rStyle w:val="Hyperlink"/>
@@ -9916,7 +10306,7 @@
           <w:lang w:val="es-DO"/>
         </w:rPr>
       </w:pPr>
-      <w:hyperlink r:id="rId41" w:anchor="collapseSeven" w:history="1">
+      <w:hyperlink r:id="rId45" w:anchor="collapseSeven" w:history="1">
         <w:r>
           <w:rPr>
             <w:rStyle w:val="Hyperlink"/>
@@ -10074,7 +10464,7 @@
           <w:lang w:val="es-DO"/>
         </w:rPr>
       </w:pPr>
-      <w:hyperlink r:id="rId42" w:anchor="collapseEight" w:history="1">
+      <w:hyperlink r:id="rId46" w:anchor="collapseEight" w:history="1">
         <w:r>
           <w:rPr>
             <w:rStyle w:val="Hyperlink"/>
@@ -10242,7 +10632,7 @@
           <w:lang w:val="es-DO"/>
         </w:rPr>
       </w:pPr>
-      <w:hyperlink r:id="rId43" w:anchor="collapseNine" w:history="1">
+      <w:hyperlink r:id="rId47" w:anchor="collapseNine" w:history="1">
         <w:r>
           <w:rPr>
             <w:rStyle w:val="Hyperlink"/>
@@ -11310,7 +11700,6 @@
     <w:name w:val="Normal (Web)"/>
     <w:basedOn w:val="Normal"/>
     <w:uiPriority w:val="99"/>
-    <w:semiHidden/>
     <w:unhideWhenUsed/>
     <w:rsid w:val="00A00CF8"/>
     <w:pPr>

</xml_diff>